<commit_message>
Updated Tech Doc, as well as commented various code and stated which code may be obsolete/kept for later use
</commit_message>
<xml_diff>
--- a/System Guide and Maintenance.docx
+++ b/System Guide and Maintenance.docx
@@ -75,6 +75,9 @@
         <w:jc w:val="center"/>
       </w:pPr>
       <w:r>
+        <w:rPr>
+          <w:noProof/>
+        </w:rPr>
         <w:drawing>
           <wp:inline distT="0" distB="0" distL="0" distR="0">
             <wp:extent cx="1028700" cy="1028700"/>
@@ -593,18 +596,42 @@
       <w:r>
         <w:t>The DTCC Toner Inventory System is an application designed on the Windows 10 operating system. This means, that all further installation and setup with be done through the Windows 10 operating system.</w:t>
       </w:r>
-    </w:p>
-    <w:p>
-      <w:pPr>
-        <w:ind w:firstLine="720"/>
-      </w:pPr>
-    </w:p>
-    <w:p>
-      <w:pPr>
-        <w:ind w:firstLine="720"/>
-      </w:pPr>
-      <w:r>
-        <w:t xml:space="preserve">The DTCC Toner Inventory System was developed using the Eclipse Photon IDE environment Version no. --------------. To begin the installation, Eclipse Photon should be installed on the computer being used in the first step. NOTE: A copy of Eclipse Photon can be downloaded from Eclipse’s official website: </w:t>
+      <w:r>
+        <w:t xml:space="preserve"> A critical assumption being conducted is that the computer being used for installation has administrative access in order to comply </w:t>
+      </w:r>
+      <w:r>
+        <w:t>with</w:t>
+      </w:r>
+      <w:r>
+        <w:t xml:space="preserve"> the dependency installation requirements.</w:t>
+      </w:r>
+    </w:p>
+    <w:p>
+      <w:pPr>
+        <w:ind w:firstLine="720"/>
+      </w:pPr>
+    </w:p>
+    <w:p>
+      <w:pPr>
+        <w:ind w:firstLine="720"/>
+        <w:rPr>
+          <w:i/>
+        </w:rPr>
+      </w:pPr>
+      <w:r>
+        <w:t xml:space="preserve">The DTCC Toner Inventory System was developed using the </w:t>
+      </w:r>
+      <w:r>
+        <w:t>Eclipse Photon IDE environment v</w:t>
+      </w:r>
+      <w:r>
+        <w:t xml:space="preserve">ersion no. </w:t>
+      </w:r>
+      <w:r>
+        <w:t>4.8.0</w:t>
+      </w:r>
+      <w:r>
+        <w:t xml:space="preserve">. To begin the installation, Eclipse Photon should be installed on the computer being used in the first step. NOTE: A copy of Eclipse Photon can be downloaded from Eclipse’s official website: </w:t>
       </w:r>
       <w:hyperlink r:id="rId8" w:history="1">
         <w:r>
@@ -621,7 +648,19 @@
         <w:rPr>
           <w:i/>
         </w:rPr>
-        <w:t>After the download is complete, users can run the program and go through a series of actions that will install the eclipse IDE filed to the selected computer</w:t>
+        <w:t xml:space="preserve">After the download is complete, users can run the program and go through a series of actions that </w:t>
+      </w:r>
+      <w:r>
+        <w:rPr>
+          <w:i/>
+        </w:rPr>
+        <w:t>will install the E</w:t>
+      </w:r>
+      <w:r>
+        <w:rPr>
+          <w:i/>
+        </w:rPr>
+        <w:t>clipse IDE to the selected computer</w:t>
       </w:r>
       <w:r>
         <w:rPr>
@@ -632,6 +671,623 @@
       <w:r>
         <w:t xml:space="preserve"> </w:t>
       </w:r>
+      <w:r>
+        <w:t xml:space="preserve">A helper tool by the name of “Scene-builder” was used during this development in order to format within .fxml files for the GUI portion of this project, therefore you may want to have this tool for code alteration, this tool can be downloaded from Gluonhq’s official website: </w:t>
+      </w:r>
+      <w:hyperlink r:id="rId9" w:history="1">
+        <w:r>
+          <w:rPr>
+            <w:rStyle w:val="Hyperlink"/>
+          </w:rPr>
+          <w:t>https://gluonhq.com/products/scene-builder/</w:t>
+        </w:r>
+      </w:hyperlink>
+      <w:r>
+        <w:t>. (</w:t>
+      </w:r>
+      <w:r>
+        <w:rPr>
+          <w:i/>
+        </w:rPr>
+        <w:t>After the download is complete, a series of instructions</w:t>
+      </w:r>
+    </w:p>
+    <w:p>
+      <w:pPr>
+        <w:ind w:firstLine="720"/>
+      </w:pPr>
+    </w:p>
+    <w:p>
+      <w:pPr>
+        <w:ind w:firstLine="720"/>
+        <w:rPr>
+          <w:i/>
+        </w:rPr>
+      </w:pPr>
+      <w:r>
+        <w:t>[</w:t>
+      </w:r>
+      <w:r>
+        <w:rPr>
+          <w:b/>
+        </w:rPr>
+        <w:t xml:space="preserve">Scene-builder installation process: </w:t>
+      </w:r>
+      <w:r>
+        <w:rPr>
+          <w:i/>
+        </w:rPr>
+        <w:t>first download scene builder from the site linked above. Next after the installation is complete, navigate to your computers task bar (typically at the bottom left of your screen) where you will then type in “</w:t>
+      </w:r>
+      <w:r>
+        <w:rPr>
+          <w:i/>
+        </w:rPr>
+        <w:t>%appdata%</w:t>
+      </w:r>
+      <w:r>
+        <w:rPr>
+          <w:i/>
+        </w:rPr>
+        <w:t>”, this will bring up a folder named “roaming”</w:t>
+      </w:r>
+      <w:r>
+        <w:rPr>
+          <w:i/>
+        </w:rPr>
+        <w:t xml:space="preserve"> or “%appdata% depending on your system</w:t>
+      </w:r>
+      <w:r>
+        <w:rPr>
+          <w:i/>
+        </w:rPr>
+        <w:t xml:space="preserve">. Click this folder. After you open this folder, </w:t>
+      </w:r>
+      <w:r>
+        <w:rPr>
+          <w:i/>
+        </w:rPr>
+        <w:t>you will have to navigate from “roaming” to “Appdata” by clicking the previous folder at the top of your window where it shows the file path. After doing so, you will then see a series of folders, one of which is labeled “Local”, navigate to that folder and open it. You will then see a list of folders from your system, within this folder there should be a folder named “SceneBuilder, the file path at this point should look something similar to “</w:t>
+      </w:r>
+      <w:r>
+        <w:rPr>
+          <w:i/>
+        </w:rPr>
+        <w:t xml:space="preserve">C:\Users\computer_name\AppData\Local\SceneBuilder\” within your window. Next right click “SceneBuilder” and select the option “Cut”. Then navigate to </w:t>
+      </w:r>
+      <w:r>
+        <w:rPr>
+          <w:i/>
+        </w:rPr>
+        <w:t>“This PC” typically to the left of your window, then select your</w:t>
+      </w:r>
+      <w:r>
+        <w:rPr>
+          <w:i/>
+        </w:rPr>
+        <w:t xml:space="preserve"> C: drive</w:t>
+      </w:r>
+      <w:r>
+        <w:rPr>
+          <w:i/>
+        </w:rPr>
+        <w:t>. Next</w:t>
+      </w:r>
+      <w:r>
+        <w:rPr>
+          <w:i/>
+        </w:rPr>
+        <w:t xml:space="preserve"> right click anywhere within the C: drive that is not a folder or file and select “Paste”.</w:t>
+      </w:r>
+      <w:r>
+        <w:rPr>
+          <w:i/>
+        </w:rPr>
+        <w:t xml:space="preserve"> After doing so your Scene-builder is now in the correct directory and you can begin working on the project.]</w:t>
+      </w:r>
+    </w:p>
+    <w:p>
+      <w:pPr>
+        <w:ind w:firstLine="720"/>
+      </w:pPr>
+      <w:r>
+        <w:rPr>
+          <w:noProof/>
+        </w:rPr>
+        <w:lastRenderedPageBreak/>
+        <w:drawing>
+          <wp:inline distT="0" distB="0" distL="0" distR="0">
+            <wp:extent cx="4105275" cy="5438775"/>
+            <wp:effectExtent l="19050" t="0" r="9525" b="0"/>
+            <wp:docPr id="24" name="Picture 24" descr="https://i.gyazo.com/90f0a7e898cc242da2c166a49ad774c4.png"/>
+            <wp:cNvGraphicFramePr>
+              <a:graphicFrameLocks xmlns:a="http://schemas.openxmlformats.org/drawingml/2006/main" noChangeAspect="1"/>
+            </wp:cNvGraphicFramePr>
+            <a:graphic xmlns:a="http://schemas.openxmlformats.org/drawingml/2006/main">
+              <a:graphicData uri="http://schemas.openxmlformats.org/drawingml/2006/picture">
+                <pic:pic xmlns:pic="http://schemas.openxmlformats.org/drawingml/2006/picture">
+                  <pic:nvPicPr>
+                    <pic:cNvPr id="0" name="Picture 24" descr="https://i.gyazo.com/90f0a7e898cc242da2c166a49ad774c4.png"/>
+                    <pic:cNvPicPr>
+                      <a:picLocks noChangeAspect="1" noChangeArrowheads="1"/>
+                    </pic:cNvPicPr>
+                  </pic:nvPicPr>
+                  <pic:blipFill>
+                    <a:blip r:embed="rId10"/>
+                    <a:srcRect/>
+                    <a:stretch>
+                      <a:fillRect/>
+                    </a:stretch>
+                  </pic:blipFill>
+                  <pic:spPr bwMode="auto">
+                    <a:xfrm>
+                      <a:off x="0" y="0"/>
+                      <a:ext cx="4105275" cy="5438775"/>
+                    </a:xfrm>
+                    <a:prstGeom prst="rect">
+                      <a:avLst/>
+                    </a:prstGeom>
+                    <a:noFill/>
+                    <a:ln w="9525">
+                      <a:noFill/>
+                      <a:miter lim="800000"/>
+                      <a:headEnd/>
+                      <a:tailEnd/>
+                    </a:ln>
+                  </pic:spPr>
+                </pic:pic>
+              </a:graphicData>
+            </a:graphic>
+          </wp:inline>
+        </w:drawing>
+      </w:r>
+    </w:p>
+    <w:p>
+      <w:pPr>
+        <w:ind w:firstLine="720"/>
+      </w:pPr>
+      <w:r>
+        <w:rPr>
+          <w:noProof/>
+        </w:rPr>
+        <w:drawing>
+          <wp:inline distT="0" distB="0" distL="0" distR="0">
+            <wp:extent cx="5772150" cy="609600"/>
+            <wp:effectExtent l="19050" t="0" r="0" b="0"/>
+            <wp:docPr id="27" name="Picture 27" descr="https://i.gyazo.com/7959983a31814cae2b1c5f3c49f93621.png"/>
+            <wp:cNvGraphicFramePr>
+              <a:graphicFrameLocks xmlns:a="http://schemas.openxmlformats.org/drawingml/2006/main" noChangeAspect="1"/>
+            </wp:cNvGraphicFramePr>
+            <a:graphic xmlns:a="http://schemas.openxmlformats.org/drawingml/2006/main">
+              <a:graphicData uri="http://schemas.openxmlformats.org/drawingml/2006/picture">
+                <pic:pic xmlns:pic="http://schemas.openxmlformats.org/drawingml/2006/picture">
+                  <pic:nvPicPr>
+                    <pic:cNvPr id="0" name="Picture 27" descr="https://i.gyazo.com/7959983a31814cae2b1c5f3c49f93621.png"/>
+                    <pic:cNvPicPr>
+                      <a:picLocks noChangeAspect="1" noChangeArrowheads="1"/>
+                    </pic:cNvPicPr>
+                  </pic:nvPicPr>
+                  <pic:blipFill>
+                    <a:blip r:embed="rId11"/>
+                    <a:srcRect/>
+                    <a:stretch>
+                      <a:fillRect/>
+                    </a:stretch>
+                  </pic:blipFill>
+                  <pic:spPr bwMode="auto">
+                    <a:xfrm>
+                      <a:off x="0" y="0"/>
+                      <a:ext cx="5772150" cy="609600"/>
+                    </a:xfrm>
+                    <a:prstGeom prst="rect">
+                      <a:avLst/>
+                    </a:prstGeom>
+                    <a:noFill/>
+                    <a:ln w="9525">
+                      <a:noFill/>
+                      <a:miter lim="800000"/>
+                      <a:headEnd/>
+                      <a:tailEnd/>
+                    </a:ln>
+                  </pic:spPr>
+                </pic:pic>
+              </a:graphicData>
+            </a:graphic>
+          </wp:inline>
+        </w:drawing>
+      </w:r>
+    </w:p>
+    <w:p>
+      <w:pPr>
+        <w:ind w:firstLine="720"/>
+      </w:pPr>
+      <w:r>
+        <w:rPr>
+          <w:noProof/>
+        </w:rPr>
+        <w:drawing>
+          <wp:inline distT="0" distB="0" distL="0" distR="0">
+            <wp:extent cx="4467225" cy="390525"/>
+            <wp:effectExtent l="19050" t="0" r="9525" b="0"/>
+            <wp:docPr id="30" name="Picture 30" descr="https://i.gyazo.com/37b50102ac554867c629c32fb66566df.png"/>
+            <wp:cNvGraphicFramePr>
+              <a:graphicFrameLocks xmlns:a="http://schemas.openxmlformats.org/drawingml/2006/main" noChangeAspect="1"/>
+            </wp:cNvGraphicFramePr>
+            <a:graphic xmlns:a="http://schemas.openxmlformats.org/drawingml/2006/main">
+              <a:graphicData uri="http://schemas.openxmlformats.org/drawingml/2006/picture">
+                <pic:pic xmlns:pic="http://schemas.openxmlformats.org/drawingml/2006/picture">
+                  <pic:nvPicPr>
+                    <pic:cNvPr id="0" name="Picture 30" descr="https://i.gyazo.com/37b50102ac554867c629c32fb66566df.png"/>
+                    <pic:cNvPicPr>
+                      <a:picLocks noChangeAspect="1" noChangeArrowheads="1"/>
+                    </pic:cNvPicPr>
+                  </pic:nvPicPr>
+                  <pic:blipFill>
+                    <a:blip r:embed="rId12"/>
+                    <a:srcRect/>
+                    <a:stretch>
+                      <a:fillRect/>
+                    </a:stretch>
+                  </pic:blipFill>
+                  <pic:spPr bwMode="auto">
+                    <a:xfrm>
+                      <a:off x="0" y="0"/>
+                      <a:ext cx="4467225" cy="390525"/>
+                    </a:xfrm>
+                    <a:prstGeom prst="rect">
+                      <a:avLst/>
+                    </a:prstGeom>
+                    <a:noFill/>
+                    <a:ln w="9525">
+                      <a:noFill/>
+                      <a:miter lim="800000"/>
+                      <a:headEnd/>
+                      <a:tailEnd/>
+                    </a:ln>
+                  </pic:spPr>
+                </pic:pic>
+              </a:graphicData>
+            </a:graphic>
+          </wp:inline>
+        </w:drawing>
+      </w:r>
+    </w:p>
+    <w:p>
+      <w:pPr>
+        <w:ind w:firstLine="720"/>
+      </w:pPr>
+      <w:r>
+        <w:rPr>
+          <w:noProof/>
+        </w:rPr>
+        <w:drawing>
+          <wp:inline distT="0" distB="0" distL="0" distR="0">
+            <wp:extent cx="5153025" cy="1314450"/>
+            <wp:effectExtent l="19050" t="0" r="9525" b="0"/>
+            <wp:docPr id="48" name="Picture 48" descr="https://i.gyazo.com/17f337e31294845e638fc414335071aa.png"/>
+            <wp:cNvGraphicFramePr>
+              <a:graphicFrameLocks xmlns:a="http://schemas.openxmlformats.org/drawingml/2006/main" noChangeAspect="1"/>
+            </wp:cNvGraphicFramePr>
+            <a:graphic xmlns:a="http://schemas.openxmlformats.org/drawingml/2006/main">
+              <a:graphicData uri="http://schemas.openxmlformats.org/drawingml/2006/picture">
+                <pic:pic xmlns:pic="http://schemas.openxmlformats.org/drawingml/2006/picture">
+                  <pic:nvPicPr>
+                    <pic:cNvPr id="0" name="Picture 48" descr="https://i.gyazo.com/17f337e31294845e638fc414335071aa.png"/>
+                    <pic:cNvPicPr>
+                      <a:picLocks noChangeAspect="1" noChangeArrowheads="1"/>
+                    </pic:cNvPicPr>
+                  </pic:nvPicPr>
+                  <pic:blipFill>
+                    <a:blip r:embed="rId13"/>
+                    <a:srcRect/>
+                    <a:stretch>
+                      <a:fillRect/>
+                    </a:stretch>
+                  </pic:blipFill>
+                  <pic:spPr bwMode="auto">
+                    <a:xfrm>
+                      <a:off x="0" y="0"/>
+                      <a:ext cx="5153025" cy="1314450"/>
+                    </a:xfrm>
+                    <a:prstGeom prst="rect">
+                      <a:avLst/>
+                    </a:prstGeom>
+                    <a:noFill/>
+                    <a:ln w="9525">
+                      <a:noFill/>
+                      <a:miter lim="800000"/>
+                      <a:headEnd/>
+                      <a:tailEnd/>
+                    </a:ln>
+                  </pic:spPr>
+                </pic:pic>
+              </a:graphicData>
+            </a:graphic>
+          </wp:inline>
+        </w:drawing>
+      </w:r>
+    </w:p>
+    <w:p>
+      <w:pPr>
+        <w:ind w:firstLine="720"/>
+      </w:pPr>
+      <w:r>
+        <w:rPr>
+          <w:noProof/>
+        </w:rPr>
+        <w:drawing>
+          <wp:inline distT="0" distB="0" distL="0" distR="0">
+            <wp:extent cx="4162425" cy="361950"/>
+            <wp:effectExtent l="19050" t="0" r="9525" b="0"/>
+            <wp:docPr id="33" name="Picture 33" descr="https://i.gyazo.com/9f09d1b556c4a6ded8bd2ae37ccc6fb2.png"/>
+            <wp:cNvGraphicFramePr>
+              <a:graphicFrameLocks xmlns:a="http://schemas.openxmlformats.org/drawingml/2006/main" noChangeAspect="1"/>
+            </wp:cNvGraphicFramePr>
+            <a:graphic xmlns:a="http://schemas.openxmlformats.org/drawingml/2006/main">
+              <a:graphicData uri="http://schemas.openxmlformats.org/drawingml/2006/picture">
+                <pic:pic xmlns:pic="http://schemas.openxmlformats.org/drawingml/2006/picture">
+                  <pic:nvPicPr>
+                    <pic:cNvPr id="0" name="Picture 33" descr="https://i.gyazo.com/9f09d1b556c4a6ded8bd2ae37ccc6fb2.png"/>
+                    <pic:cNvPicPr>
+                      <a:picLocks noChangeAspect="1" noChangeArrowheads="1"/>
+                    </pic:cNvPicPr>
+                  </pic:nvPicPr>
+                  <pic:blipFill>
+                    <a:blip r:embed="rId14"/>
+                    <a:srcRect/>
+                    <a:stretch>
+                      <a:fillRect/>
+                    </a:stretch>
+                  </pic:blipFill>
+                  <pic:spPr bwMode="auto">
+                    <a:xfrm>
+                      <a:off x="0" y="0"/>
+                      <a:ext cx="4162425" cy="361950"/>
+                    </a:xfrm>
+                    <a:prstGeom prst="rect">
+                      <a:avLst/>
+                    </a:prstGeom>
+                    <a:noFill/>
+                    <a:ln w="9525">
+                      <a:noFill/>
+                      <a:miter lim="800000"/>
+                      <a:headEnd/>
+                      <a:tailEnd/>
+                    </a:ln>
+                  </pic:spPr>
+                </pic:pic>
+              </a:graphicData>
+            </a:graphic>
+          </wp:inline>
+        </w:drawing>
+      </w:r>
+    </w:p>
+    <w:p>
+      <w:pPr>
+        <w:ind w:firstLine="720"/>
+      </w:pPr>
+      <w:r>
+        <w:rPr>
+          <w:noProof/>
+        </w:rPr>
+        <w:lastRenderedPageBreak/>
+        <w:drawing>
+          <wp:inline distT="0" distB="0" distL="0" distR="0">
+            <wp:extent cx="4381500" cy="266700"/>
+            <wp:effectExtent l="19050" t="0" r="0" b="0"/>
+            <wp:docPr id="36" name="Picture 36" descr="https://i.gyazo.com/732c1fdc8bc50baa9f5e764208470073.png"/>
+            <wp:cNvGraphicFramePr>
+              <a:graphicFrameLocks xmlns:a="http://schemas.openxmlformats.org/drawingml/2006/main" noChangeAspect="1"/>
+            </wp:cNvGraphicFramePr>
+            <a:graphic xmlns:a="http://schemas.openxmlformats.org/drawingml/2006/main">
+              <a:graphicData uri="http://schemas.openxmlformats.org/drawingml/2006/picture">
+                <pic:pic xmlns:pic="http://schemas.openxmlformats.org/drawingml/2006/picture">
+                  <pic:nvPicPr>
+                    <pic:cNvPr id="0" name="Picture 36" descr="https://i.gyazo.com/732c1fdc8bc50baa9f5e764208470073.png"/>
+                    <pic:cNvPicPr>
+                      <a:picLocks noChangeAspect="1" noChangeArrowheads="1"/>
+                    </pic:cNvPicPr>
+                  </pic:nvPicPr>
+                  <pic:blipFill>
+                    <a:blip r:embed="rId15"/>
+                    <a:srcRect/>
+                    <a:stretch>
+                      <a:fillRect/>
+                    </a:stretch>
+                  </pic:blipFill>
+                  <pic:spPr bwMode="auto">
+                    <a:xfrm>
+                      <a:off x="0" y="0"/>
+                      <a:ext cx="4381500" cy="266700"/>
+                    </a:xfrm>
+                    <a:prstGeom prst="rect">
+                      <a:avLst/>
+                    </a:prstGeom>
+                    <a:noFill/>
+                    <a:ln w="9525">
+                      <a:noFill/>
+                      <a:miter lim="800000"/>
+                      <a:headEnd/>
+                      <a:tailEnd/>
+                    </a:ln>
+                  </pic:spPr>
+                </pic:pic>
+              </a:graphicData>
+            </a:graphic>
+          </wp:inline>
+        </w:drawing>
+      </w:r>
+    </w:p>
+    <w:p>
+      <w:pPr>
+        <w:ind w:firstLine="720"/>
+      </w:pPr>
+      <w:r>
+        <w:rPr>
+          <w:noProof/>
+        </w:rPr>
+        <w:drawing>
+          <wp:inline distT="0" distB="0" distL="0" distR="0">
+            <wp:extent cx="1362075" cy="4010025"/>
+            <wp:effectExtent l="19050" t="0" r="9525" b="0"/>
+            <wp:docPr id="39" name="Picture 39" descr="https://i.gyazo.com/9fd777e3c53189d4fb1fb3be0b1c20e3.png"/>
+            <wp:cNvGraphicFramePr>
+              <a:graphicFrameLocks xmlns:a="http://schemas.openxmlformats.org/drawingml/2006/main" noChangeAspect="1"/>
+            </wp:cNvGraphicFramePr>
+            <a:graphic xmlns:a="http://schemas.openxmlformats.org/drawingml/2006/main">
+              <a:graphicData uri="http://schemas.openxmlformats.org/drawingml/2006/picture">
+                <pic:pic xmlns:pic="http://schemas.openxmlformats.org/drawingml/2006/picture">
+                  <pic:nvPicPr>
+                    <pic:cNvPr id="0" name="Picture 39" descr="https://i.gyazo.com/9fd777e3c53189d4fb1fb3be0b1c20e3.png"/>
+                    <pic:cNvPicPr>
+                      <a:picLocks noChangeAspect="1" noChangeArrowheads="1"/>
+                    </pic:cNvPicPr>
+                  </pic:nvPicPr>
+                  <pic:blipFill>
+                    <a:blip r:embed="rId16"/>
+                    <a:srcRect/>
+                    <a:stretch>
+                      <a:fillRect/>
+                    </a:stretch>
+                  </pic:blipFill>
+                  <pic:spPr bwMode="auto">
+                    <a:xfrm>
+                      <a:off x="0" y="0"/>
+                      <a:ext cx="1362075" cy="4010025"/>
+                    </a:xfrm>
+                    <a:prstGeom prst="rect">
+                      <a:avLst/>
+                    </a:prstGeom>
+                    <a:noFill/>
+                    <a:ln w="9525">
+                      <a:noFill/>
+                      <a:miter lim="800000"/>
+                      <a:headEnd/>
+                      <a:tailEnd/>
+                    </a:ln>
+                  </pic:spPr>
+                </pic:pic>
+              </a:graphicData>
+            </a:graphic>
+          </wp:inline>
+        </w:drawing>
+      </w:r>
+    </w:p>
+    <w:p>
+      <w:pPr>
+        <w:ind w:firstLine="720"/>
+      </w:pPr>
+      <w:r>
+        <w:rPr>
+          <w:noProof/>
+        </w:rPr>
+        <w:drawing>
+          <wp:inline distT="0" distB="0" distL="0" distR="0">
+            <wp:extent cx="4419600" cy="2371725"/>
+            <wp:effectExtent l="19050" t="0" r="0" b="0"/>
+            <wp:docPr id="42" name="Picture 42" descr="https://i.gyazo.com/850cbdf5f99e4f52d060ad11830e3826.png"/>
+            <wp:cNvGraphicFramePr>
+              <a:graphicFrameLocks xmlns:a="http://schemas.openxmlformats.org/drawingml/2006/main" noChangeAspect="1"/>
+            </wp:cNvGraphicFramePr>
+            <a:graphic xmlns:a="http://schemas.openxmlformats.org/drawingml/2006/main">
+              <a:graphicData uri="http://schemas.openxmlformats.org/drawingml/2006/picture">
+                <pic:pic xmlns:pic="http://schemas.openxmlformats.org/drawingml/2006/picture">
+                  <pic:nvPicPr>
+                    <pic:cNvPr id="0" name="Picture 42" descr="https://i.gyazo.com/850cbdf5f99e4f52d060ad11830e3826.png"/>
+                    <pic:cNvPicPr>
+                      <a:picLocks noChangeAspect="1" noChangeArrowheads="1"/>
+                    </pic:cNvPicPr>
+                  </pic:nvPicPr>
+                  <pic:blipFill>
+                    <a:blip r:embed="rId17"/>
+                    <a:srcRect/>
+                    <a:stretch>
+                      <a:fillRect/>
+                    </a:stretch>
+                  </pic:blipFill>
+                  <pic:spPr bwMode="auto">
+                    <a:xfrm>
+                      <a:off x="0" y="0"/>
+                      <a:ext cx="4419600" cy="2371725"/>
+                    </a:xfrm>
+                    <a:prstGeom prst="rect">
+                      <a:avLst/>
+                    </a:prstGeom>
+                    <a:noFill/>
+                    <a:ln w="9525">
+                      <a:noFill/>
+                      <a:miter lim="800000"/>
+                      <a:headEnd/>
+                      <a:tailEnd/>
+                    </a:ln>
+                  </pic:spPr>
+                </pic:pic>
+              </a:graphicData>
+            </a:graphic>
+          </wp:inline>
+        </w:drawing>
+      </w:r>
+    </w:p>
+    <w:p>
+      <w:pPr>
+        <w:ind w:firstLine="720"/>
+      </w:pPr>
+      <w:r>
+        <w:rPr>
+          <w:noProof/>
+        </w:rPr>
+        <w:lastRenderedPageBreak/>
+        <w:drawing>
+          <wp:inline distT="0" distB="0" distL="0" distR="0">
+            <wp:extent cx="5943600" cy="2603579"/>
+            <wp:effectExtent l="19050" t="0" r="0" b="0"/>
+            <wp:docPr id="45" name="Picture 45" descr="https://i.gyazo.com/a79eb88c6680bbed67fac779c91226e0.png"/>
+            <wp:cNvGraphicFramePr>
+              <a:graphicFrameLocks xmlns:a="http://schemas.openxmlformats.org/drawingml/2006/main" noChangeAspect="1"/>
+            </wp:cNvGraphicFramePr>
+            <a:graphic xmlns:a="http://schemas.openxmlformats.org/drawingml/2006/main">
+              <a:graphicData uri="http://schemas.openxmlformats.org/drawingml/2006/picture">
+                <pic:pic xmlns:pic="http://schemas.openxmlformats.org/drawingml/2006/picture">
+                  <pic:nvPicPr>
+                    <pic:cNvPr id="0" name="Picture 45" descr="https://i.gyazo.com/a79eb88c6680bbed67fac779c91226e0.png"/>
+                    <pic:cNvPicPr>
+                      <a:picLocks noChangeAspect="1" noChangeArrowheads="1"/>
+                    </pic:cNvPicPr>
+                  </pic:nvPicPr>
+                  <pic:blipFill>
+                    <a:blip r:embed="rId18"/>
+                    <a:srcRect/>
+                    <a:stretch>
+                      <a:fillRect/>
+                    </a:stretch>
+                  </pic:blipFill>
+                  <pic:spPr bwMode="auto">
+                    <a:xfrm>
+                      <a:off x="0" y="0"/>
+                      <a:ext cx="5943600" cy="2603579"/>
+                    </a:xfrm>
+                    <a:prstGeom prst="rect">
+                      <a:avLst/>
+                    </a:prstGeom>
+                    <a:noFill/>
+                    <a:ln w="9525">
+                      <a:noFill/>
+                      <a:miter lim="800000"/>
+                      <a:headEnd/>
+                      <a:tailEnd/>
+                    </a:ln>
+                  </pic:spPr>
+                </pic:pic>
+              </a:graphicData>
+            </a:graphic>
+          </wp:inline>
+        </w:drawing>
+      </w:r>
+    </w:p>
+    <w:p>
+      <w:pPr>
+        <w:ind w:firstLine="720"/>
+      </w:pPr>
       <w:r>
         <w:t xml:space="preserve">Various build dependencies were used during the creation of this project, </w:t>
       </w:r>
@@ -710,7 +1366,7 @@
                     </pic:cNvPicPr>
                   </pic:nvPicPr>
                   <pic:blipFill>
-                    <a:blip r:embed="rId9"/>
+                    <a:blip r:embed="rId19"/>
                     <a:srcRect/>
                     <a:stretch>
                       <a:fillRect/>
@@ -769,7 +1425,7 @@
                     </pic:cNvPicPr>
                   </pic:nvPicPr>
                   <pic:blipFill>
-                    <a:blip r:embed="rId10"/>
+                    <a:blip r:embed="rId20"/>
                     <a:srcRect/>
                     <a:stretch>
                       <a:fillRect/>
@@ -828,7 +1484,7 @@
                     </pic:cNvPicPr>
                   </pic:nvPicPr>
                   <pic:blipFill>
-                    <a:blip r:embed="rId11"/>
+                    <a:blip r:embed="rId21"/>
                     <a:srcRect/>
                     <a:stretch>
                       <a:fillRect/>
@@ -929,7 +1585,7 @@
                     </pic:cNvPicPr>
                   </pic:nvPicPr>
                   <pic:blipFill>
-                    <a:blip r:embed="rId12"/>
+                    <a:blip r:embed="rId22"/>
                     <a:srcRect/>
                     <a:stretch>
                       <a:fillRect/>
@@ -987,7 +1643,7 @@
                     </pic:cNvPicPr>
                   </pic:nvPicPr>
                   <pic:blipFill>
-                    <a:blip r:embed="rId13"/>
+                    <a:blip r:embed="rId23"/>
                     <a:srcRect/>
                     <a:stretch>
                       <a:fillRect/>
@@ -1065,7 +1721,7 @@
         </w:rPr>
         <w:t xml:space="preserve">In your Eclipse Photon there is a menu bar at the top. Hover over “Help” and select “Install New Software”. Within the “Work with:” box of text, delete the current text and paste in </w:t>
       </w:r>
-      <w:hyperlink r:id="rId14" w:history="1">
+      <w:hyperlink r:id="rId24" w:history="1">
         <w:r>
           <w:rPr>
             <w:rStyle w:val="Hyperlink"/>
@@ -1123,7 +1779,7 @@
                     </pic:cNvPicPr>
                   </pic:nvPicPr>
                   <pic:blipFill>
-                    <a:blip r:embed="rId15"/>
+                    <a:blip r:embed="rId25"/>
                     <a:srcRect/>
                     <a:stretch>
                       <a:fillRect/>
@@ -1182,7 +1838,7 @@
                     </pic:cNvPicPr>
                   </pic:nvPicPr>
                   <pic:blipFill>
-                    <a:blip r:embed="rId16"/>
+                    <a:blip r:embed="rId26"/>
                     <a:srcRect/>
                     <a:stretch>
                       <a:fillRect/>
@@ -1231,6 +1887,412 @@
       <w:pPr>
         <w:ind w:firstLine="720"/>
       </w:pPr>
+      <w:r>
+        <w:rPr>
+          <w:i/>
+          <w:u w:val="single"/>
+        </w:rPr>
+        <w:t>[</w:t>
+      </w:r>
+      <w:r>
+        <w:rPr>
+          <w:b/>
+          <w:i/>
+          <w:u w:val="single"/>
+        </w:rPr>
+        <w:t>IF none of the JavaFX installations worked correctly, there is a workaround, please follow the following steps in this occurs]</w:t>
+      </w:r>
+    </w:p>
+    <w:p>
+      <w:pPr>
+        <w:ind w:firstLine="720"/>
+      </w:pPr>
+    </w:p>
+    <w:p>
+      <w:pPr>
+        <w:ind w:firstLine="720"/>
+      </w:pPr>
+      <w:r>
+        <w:rPr>
+          <w:u w:val="single"/>
+        </w:rPr>
+        <w:t>Alternative method:</w:t>
+      </w:r>
+      <w:r>
+        <w:rPr>
+          <w:u w:val="single"/>
+        </w:rPr>
+        <w:t xml:space="preserve"> </w:t>
+      </w:r>
+      <w:r>
+        <w:t>Create a normal java project by clicking file at the top left of your Eclipse IDE, hovering over “New”, and selecting “Java Project”. Name this project, for this example we will use “DocumentationExample”. Next navigate to the project in the “Package Explorer” and right click the project, this will bring up a menu with various options. Hover over the option that says “Build Path”</w:t>
+      </w:r>
+      <w:r>
+        <w:t>, after doing so you will see another set of options, select “Configure Build Path”</w:t>
+      </w:r>
+      <w:r>
+        <w:t>.</w:t>
+      </w:r>
+      <w:r>
+        <w:t xml:space="preserve"> After this you will see a set of buttons and a table of your “Libraries”. In your libraries there should a library named “JRE System Library”, click the arrow to the left of the library, this will cause a drop down of .jar files to show within the library. Within the library there should be a folder labeled “Access rules: No rules defined” assuming you have not added rules yourself previous to this installation process. Double click on this folder; this will bring up another menu. After doing so you will click the button to the right that is labeled as “Add”. Clicking this button will bring up another menu that has a drop down menu labeled “Resolution”, and a text box that is labeled “Rule Pattern”. First click the drop down menu and select “Accessible”, then in the Rule Pattern, type in “</w:t>
+      </w:r>
+      <w:r>
+        <w:rPr>
+          <w:b/>
+        </w:rPr>
+        <w:t>javafx/**</w:t>
+      </w:r>
+      <w:r>
+        <w:t xml:space="preserve">”. Then click OK, then on the previous </w:t>
+      </w:r>
+      <w:r>
+        <w:lastRenderedPageBreak/>
+        <w:t>menu click Apply and Close at the bottom right corner of the window. You are now ready to work with JavaFX</w:t>
+      </w:r>
+    </w:p>
+    <w:p>
+      <w:pPr>
+        <w:ind w:firstLine="720"/>
+      </w:pPr>
+      <w:r>
+        <w:rPr>
+          <w:noProof/>
+        </w:rPr>
+        <w:drawing>
+          <wp:inline distT="0" distB="0" distL="0" distR="0">
+            <wp:extent cx="5048250" cy="3790950"/>
+            <wp:effectExtent l="19050" t="0" r="0" b="0"/>
+            <wp:docPr id="6" name="Picture 6" descr="https://i.gyazo.com/e8ca4d99d22fd51d369aae20e5325a3d.png"/>
+            <wp:cNvGraphicFramePr>
+              <a:graphicFrameLocks xmlns:a="http://schemas.openxmlformats.org/drawingml/2006/main" noChangeAspect="1"/>
+            </wp:cNvGraphicFramePr>
+            <a:graphic xmlns:a="http://schemas.openxmlformats.org/drawingml/2006/main">
+              <a:graphicData uri="http://schemas.openxmlformats.org/drawingml/2006/picture">
+                <pic:pic xmlns:pic="http://schemas.openxmlformats.org/drawingml/2006/picture">
+                  <pic:nvPicPr>
+                    <pic:cNvPr id="0" name="Picture 6" descr="https://i.gyazo.com/e8ca4d99d22fd51d369aae20e5325a3d.png"/>
+                    <pic:cNvPicPr>
+                      <a:picLocks noChangeAspect="1" noChangeArrowheads="1"/>
+                    </pic:cNvPicPr>
+                  </pic:nvPicPr>
+                  <pic:blipFill>
+                    <a:blip r:embed="rId27"/>
+                    <a:srcRect/>
+                    <a:stretch>
+                      <a:fillRect/>
+                    </a:stretch>
+                  </pic:blipFill>
+                  <pic:spPr bwMode="auto">
+                    <a:xfrm>
+                      <a:off x="0" y="0"/>
+                      <a:ext cx="5048250" cy="3790950"/>
+                    </a:xfrm>
+                    <a:prstGeom prst="rect">
+                      <a:avLst/>
+                    </a:prstGeom>
+                    <a:noFill/>
+                    <a:ln w="9525">
+                      <a:noFill/>
+                      <a:miter lim="800000"/>
+                      <a:headEnd/>
+                      <a:tailEnd/>
+                    </a:ln>
+                  </pic:spPr>
+                </pic:pic>
+              </a:graphicData>
+            </a:graphic>
+          </wp:inline>
+        </w:drawing>
+      </w:r>
+    </w:p>
+    <w:p>
+      <w:pPr>
+        <w:ind w:firstLine="720"/>
+      </w:pPr>
+      <w:r>
+        <w:rPr>
+          <w:noProof/>
+        </w:rPr>
+        <w:lastRenderedPageBreak/>
+        <w:drawing>
+          <wp:inline distT="0" distB="0" distL="0" distR="0">
+            <wp:extent cx="5943600" cy="6197290"/>
+            <wp:effectExtent l="19050" t="0" r="0" b="0"/>
+            <wp:docPr id="9" name="Picture 9" descr="https://i.gyazo.com/01866f44874d52627c317472f63e38bf.png"/>
+            <wp:cNvGraphicFramePr>
+              <a:graphicFrameLocks xmlns:a="http://schemas.openxmlformats.org/drawingml/2006/main" noChangeAspect="1"/>
+            </wp:cNvGraphicFramePr>
+            <a:graphic xmlns:a="http://schemas.openxmlformats.org/drawingml/2006/main">
+              <a:graphicData uri="http://schemas.openxmlformats.org/drawingml/2006/picture">
+                <pic:pic xmlns:pic="http://schemas.openxmlformats.org/drawingml/2006/picture">
+                  <pic:nvPicPr>
+                    <pic:cNvPr id="0" name="Picture 9" descr="https://i.gyazo.com/01866f44874d52627c317472f63e38bf.png"/>
+                    <pic:cNvPicPr>
+                      <a:picLocks noChangeAspect="1" noChangeArrowheads="1"/>
+                    </pic:cNvPicPr>
+                  </pic:nvPicPr>
+                  <pic:blipFill>
+                    <a:blip r:embed="rId28"/>
+                    <a:srcRect/>
+                    <a:stretch>
+                      <a:fillRect/>
+                    </a:stretch>
+                  </pic:blipFill>
+                  <pic:spPr bwMode="auto">
+                    <a:xfrm>
+                      <a:off x="0" y="0"/>
+                      <a:ext cx="5943600" cy="6197290"/>
+                    </a:xfrm>
+                    <a:prstGeom prst="rect">
+                      <a:avLst/>
+                    </a:prstGeom>
+                    <a:noFill/>
+                    <a:ln w="9525">
+                      <a:noFill/>
+                      <a:miter lim="800000"/>
+                      <a:headEnd/>
+                      <a:tailEnd/>
+                    </a:ln>
+                  </pic:spPr>
+                </pic:pic>
+              </a:graphicData>
+            </a:graphic>
+          </wp:inline>
+        </w:drawing>
+      </w:r>
+    </w:p>
+    <w:p>
+      <w:pPr>
+        <w:ind w:firstLine="720"/>
+      </w:pPr>
+      <w:r>
+        <w:rPr>
+          <w:noProof/>
+        </w:rPr>
+        <w:lastRenderedPageBreak/>
+        <w:drawing>
+          <wp:inline distT="0" distB="0" distL="0" distR="0">
+            <wp:extent cx="5038725" cy="4829175"/>
+            <wp:effectExtent l="19050" t="0" r="9525" b="0"/>
+            <wp:docPr id="12" name="Picture 12" descr="https://i.gyazo.com/df441ab511ed9df0cd5fe1041669100a.png"/>
+            <wp:cNvGraphicFramePr>
+              <a:graphicFrameLocks xmlns:a="http://schemas.openxmlformats.org/drawingml/2006/main" noChangeAspect="1"/>
+            </wp:cNvGraphicFramePr>
+            <a:graphic xmlns:a="http://schemas.openxmlformats.org/drawingml/2006/main">
+              <a:graphicData uri="http://schemas.openxmlformats.org/drawingml/2006/picture">
+                <pic:pic xmlns:pic="http://schemas.openxmlformats.org/drawingml/2006/picture">
+                  <pic:nvPicPr>
+                    <pic:cNvPr id="0" name="Picture 12" descr="https://i.gyazo.com/df441ab511ed9df0cd5fe1041669100a.png"/>
+                    <pic:cNvPicPr>
+                      <a:picLocks noChangeAspect="1" noChangeArrowheads="1"/>
+                    </pic:cNvPicPr>
+                  </pic:nvPicPr>
+                  <pic:blipFill>
+                    <a:blip r:embed="rId29"/>
+                    <a:srcRect/>
+                    <a:stretch>
+                      <a:fillRect/>
+                    </a:stretch>
+                  </pic:blipFill>
+                  <pic:spPr bwMode="auto">
+                    <a:xfrm>
+                      <a:off x="0" y="0"/>
+                      <a:ext cx="5038725" cy="4829175"/>
+                    </a:xfrm>
+                    <a:prstGeom prst="rect">
+                      <a:avLst/>
+                    </a:prstGeom>
+                    <a:noFill/>
+                    <a:ln w="9525">
+                      <a:noFill/>
+                      <a:miter lim="800000"/>
+                      <a:headEnd/>
+                      <a:tailEnd/>
+                    </a:ln>
+                  </pic:spPr>
+                </pic:pic>
+              </a:graphicData>
+            </a:graphic>
+          </wp:inline>
+        </w:drawing>
+      </w:r>
+    </w:p>
+    <w:p>
+      <w:pPr>
+        <w:ind w:firstLine="720"/>
+      </w:pPr>
+      <w:r>
+        <w:rPr>
+          <w:noProof/>
+        </w:rPr>
+        <w:lastRenderedPageBreak/>
+        <w:drawing>
+          <wp:inline distT="0" distB="0" distL="0" distR="0">
+            <wp:extent cx="4200525" cy="4191000"/>
+            <wp:effectExtent l="19050" t="0" r="9525" b="0"/>
+            <wp:docPr id="15" name="Picture 15" descr="https://i.gyazo.com/b8c0343edef93070e321f38083e12e78.png"/>
+            <wp:cNvGraphicFramePr>
+              <a:graphicFrameLocks xmlns:a="http://schemas.openxmlformats.org/drawingml/2006/main" noChangeAspect="1"/>
+            </wp:cNvGraphicFramePr>
+            <a:graphic xmlns:a="http://schemas.openxmlformats.org/drawingml/2006/main">
+              <a:graphicData uri="http://schemas.openxmlformats.org/drawingml/2006/picture">
+                <pic:pic xmlns:pic="http://schemas.openxmlformats.org/drawingml/2006/picture">
+                  <pic:nvPicPr>
+                    <pic:cNvPr id="0" name="Picture 15" descr="https://i.gyazo.com/b8c0343edef93070e321f38083e12e78.png"/>
+                    <pic:cNvPicPr>
+                      <a:picLocks noChangeAspect="1" noChangeArrowheads="1"/>
+                    </pic:cNvPicPr>
+                  </pic:nvPicPr>
+                  <pic:blipFill>
+                    <a:blip r:embed="rId30"/>
+                    <a:srcRect/>
+                    <a:stretch>
+                      <a:fillRect/>
+                    </a:stretch>
+                  </pic:blipFill>
+                  <pic:spPr bwMode="auto">
+                    <a:xfrm>
+                      <a:off x="0" y="0"/>
+                      <a:ext cx="4200525" cy="4191000"/>
+                    </a:xfrm>
+                    <a:prstGeom prst="rect">
+                      <a:avLst/>
+                    </a:prstGeom>
+                    <a:noFill/>
+                    <a:ln w="9525">
+                      <a:noFill/>
+                      <a:miter lim="800000"/>
+                      <a:headEnd/>
+                      <a:tailEnd/>
+                    </a:ln>
+                  </pic:spPr>
+                </pic:pic>
+              </a:graphicData>
+            </a:graphic>
+          </wp:inline>
+        </w:drawing>
+      </w:r>
+    </w:p>
+    <w:p>
+      <w:pPr>
+        <w:ind w:firstLine="720"/>
+      </w:pPr>
+      <w:r>
+        <w:rPr>
+          <w:noProof/>
+        </w:rPr>
+        <w:drawing>
+          <wp:inline distT="0" distB="0" distL="0" distR="0">
+            <wp:extent cx="3600450" cy="2324100"/>
+            <wp:effectExtent l="19050" t="0" r="0" b="0"/>
+            <wp:docPr id="18" name="Picture 18" descr="https://i.gyazo.com/2c420614e6ed807816df71723b5b9ea1.png"/>
+            <wp:cNvGraphicFramePr>
+              <a:graphicFrameLocks xmlns:a="http://schemas.openxmlformats.org/drawingml/2006/main" noChangeAspect="1"/>
+            </wp:cNvGraphicFramePr>
+            <a:graphic xmlns:a="http://schemas.openxmlformats.org/drawingml/2006/main">
+              <a:graphicData uri="http://schemas.openxmlformats.org/drawingml/2006/picture">
+                <pic:pic xmlns:pic="http://schemas.openxmlformats.org/drawingml/2006/picture">
+                  <pic:nvPicPr>
+                    <pic:cNvPr id="0" name="Picture 18" descr="https://i.gyazo.com/2c420614e6ed807816df71723b5b9ea1.png"/>
+                    <pic:cNvPicPr>
+                      <a:picLocks noChangeAspect="1" noChangeArrowheads="1"/>
+                    </pic:cNvPicPr>
+                  </pic:nvPicPr>
+                  <pic:blipFill>
+                    <a:blip r:embed="rId31"/>
+                    <a:srcRect/>
+                    <a:stretch>
+                      <a:fillRect/>
+                    </a:stretch>
+                  </pic:blipFill>
+                  <pic:spPr bwMode="auto">
+                    <a:xfrm>
+                      <a:off x="0" y="0"/>
+                      <a:ext cx="3600450" cy="2324100"/>
+                    </a:xfrm>
+                    <a:prstGeom prst="rect">
+                      <a:avLst/>
+                    </a:prstGeom>
+                    <a:noFill/>
+                    <a:ln w="9525">
+                      <a:noFill/>
+                      <a:miter lim="800000"/>
+                      <a:headEnd/>
+                      <a:tailEnd/>
+                    </a:ln>
+                  </pic:spPr>
+                </pic:pic>
+              </a:graphicData>
+            </a:graphic>
+          </wp:inline>
+        </w:drawing>
+      </w:r>
+    </w:p>
+    <w:p>
+      <w:pPr>
+        <w:ind w:firstLine="720"/>
+      </w:pPr>
+      <w:r>
+        <w:rPr>
+          <w:noProof/>
+        </w:rPr>
+        <w:lastRenderedPageBreak/>
+        <w:drawing>
+          <wp:inline distT="0" distB="0" distL="0" distR="0">
+            <wp:extent cx="3600450" cy="2276475"/>
+            <wp:effectExtent l="19050" t="0" r="0" b="0"/>
+            <wp:docPr id="21" name="Picture 21" descr="https://i.gyazo.com/5f339f057f0ea22a4eef87a64b0d1d8c.png"/>
+            <wp:cNvGraphicFramePr>
+              <a:graphicFrameLocks xmlns:a="http://schemas.openxmlformats.org/drawingml/2006/main" noChangeAspect="1"/>
+            </wp:cNvGraphicFramePr>
+            <a:graphic xmlns:a="http://schemas.openxmlformats.org/drawingml/2006/main">
+              <a:graphicData uri="http://schemas.openxmlformats.org/drawingml/2006/picture">
+                <pic:pic xmlns:pic="http://schemas.openxmlformats.org/drawingml/2006/picture">
+                  <pic:nvPicPr>
+                    <pic:cNvPr id="0" name="Picture 21" descr="https://i.gyazo.com/5f339f057f0ea22a4eef87a64b0d1d8c.png"/>
+                    <pic:cNvPicPr>
+                      <a:picLocks noChangeAspect="1" noChangeArrowheads="1"/>
+                    </pic:cNvPicPr>
+                  </pic:nvPicPr>
+                  <pic:blipFill>
+                    <a:blip r:embed="rId32"/>
+                    <a:srcRect/>
+                    <a:stretch>
+                      <a:fillRect/>
+                    </a:stretch>
+                  </pic:blipFill>
+                  <pic:spPr bwMode="auto">
+                    <a:xfrm>
+                      <a:off x="0" y="0"/>
+                      <a:ext cx="3600450" cy="2276475"/>
+                    </a:xfrm>
+                    <a:prstGeom prst="rect">
+                      <a:avLst/>
+                    </a:prstGeom>
+                    <a:noFill/>
+                    <a:ln w="9525">
+                      <a:noFill/>
+                      <a:miter lim="800000"/>
+                      <a:headEnd/>
+                      <a:tailEnd/>
+                    </a:ln>
+                  </pic:spPr>
+                </pic:pic>
+              </a:graphicData>
+            </a:graphic>
+          </wp:inline>
+        </w:drawing>
+      </w:r>
+    </w:p>
+    <w:p>
+      <w:pPr>
+        <w:ind w:firstLine="720"/>
+      </w:pPr>
+    </w:p>
+    <w:p>
+      <w:pPr>
+        <w:ind w:firstLine="720"/>
+      </w:pPr>
     </w:p>
     <w:p>
       <w:pPr>
@@ -1254,7 +2316,7 @@
       <w:r>
         <w:t xml:space="preserve"> from: </w:t>
       </w:r>
-      <w:hyperlink r:id="rId17" w:history="1">
+      <w:hyperlink r:id="rId33" w:history="1">
         <w:r>
           <w:rPr>
             <w:rStyle w:val="Hyperlink"/>
@@ -1280,18 +2342,15 @@
     </w:p>
     <w:p>
       <w:r>
-        <w:t xml:space="preserve">Open your downloaded project from github open the project “Toner-Inventory-System”, select all of the items within the file and right click, then select “Copy”. Next within your Eclipse IDE, </w:t>
-      </w:r>
-      <w:r>
+        <w:t>Open your downloaded project from github open the project “Toner-Inventory-System”, select all of the items within the file and right click, then select “Copy”. Next within your Eclipse IDE, open the project you created, and right click, then select “Paste”, all of the contents within the project should be copied over to your JavaFX project within Eclipse and you are now ready to begin working on the project.</w:t>
+      </w:r>
+    </w:p>
+    <w:p>
+      <w:r>
+        <w:rPr>
+          <w:noProof/>
+        </w:rPr>
         <w:lastRenderedPageBreak/>
-        <w:t>open the project you created, and right click, then select “Paste”, all of the contents within the project should be copied over to your JavaFX project within Eclipse and you are now ready to begin working on the project.</w:t>
-      </w:r>
-    </w:p>
-    <w:p>
-      <w:r>
-        <w:rPr>
-          <w:noProof/>
-        </w:rPr>
         <w:drawing>
           <wp:inline distT="0" distB="0" distL="0" distR="0">
             <wp:extent cx="5248275" cy="5067300"/>
@@ -1310,7 +2369,7 @@
                     </pic:cNvPicPr>
                   </pic:nvPicPr>
                   <pic:blipFill>
-                    <a:blip r:embed="rId18"/>
+                    <a:blip r:embed="rId34"/>
                     <a:srcRect/>
                     <a:stretch>
                       <a:fillRect/>
@@ -1363,7 +2422,7 @@
                     </pic:cNvPicPr>
                   </pic:nvPicPr>
                   <pic:blipFill>
-                    <a:blip r:embed="rId19"/>
+                    <a:blip r:embed="rId35"/>
                     <a:srcRect/>
                     <a:stretch>
                       <a:fillRect/>
@@ -1417,7 +2476,7 @@
                     </pic:cNvPicPr>
                   </pic:nvPicPr>
                   <pic:blipFill>
-                    <a:blip r:embed="rId20"/>
+                    <a:blip r:embed="rId36"/>
                     <a:srcRect/>
                     <a:stretch>
                       <a:fillRect/>
@@ -1590,13 +2649,11 @@
         <w:t>s from the user may be handled. The key functionality of this Controller comes from the CSV_DBIMP object named “dao” (data access object). The dao object, will be performing the connection between the back end and the GUI.</w:t>
       </w:r>
       <w:r>
-        <w:t xml:space="preserve"> (Main view is depicted below)</w:t>
-      </w:r>
-    </w:p>
-    <w:p>
-      <w:pPr>
-        <w:ind w:left="748"/>
-      </w:pPr>
+        <w:t xml:space="preserve"> </w:t>
+      </w:r>
+      <w:r>
+        <w:t>(Below is a depiction of the main form)</w:t>
+      </w:r>
     </w:p>
     <w:p>
       <w:pPr>
@@ -1610,7 +2667,7 @@
           <wp:inline distT="0" distB="0" distL="0" distR="0">
             <wp:extent cx="5943600" cy="3080458"/>
             <wp:effectExtent l="19050" t="0" r="0" b="0"/>
-            <wp:docPr id="31" name="Picture 31" descr="https://i.gyazo.com/47e31e1a501dce11da86a266846c00ab.png"/>
+            <wp:docPr id="57" name="Picture 57" descr="https://i.gyazo.com/47e31e1a501dce11da86a266846c00ab.png"/>
             <wp:cNvGraphicFramePr>
               <a:graphicFrameLocks xmlns:a="http://schemas.openxmlformats.org/drawingml/2006/main" noChangeAspect="1"/>
             </wp:cNvGraphicFramePr>
@@ -1618,13 +2675,13 @@
               <a:graphicData uri="http://schemas.openxmlformats.org/drawingml/2006/picture">
                 <pic:pic xmlns:pic="http://schemas.openxmlformats.org/drawingml/2006/picture">
                   <pic:nvPicPr>
-                    <pic:cNvPr id="0" name="Picture 31" descr="https://i.gyazo.com/47e31e1a501dce11da86a266846c00ab.png"/>
+                    <pic:cNvPr id="0" name="Picture 57" descr="https://i.gyazo.com/47e31e1a501dce11da86a266846c00ab.png"/>
                     <pic:cNvPicPr>
                       <a:picLocks noChangeAspect="1" noChangeArrowheads="1"/>
                     </pic:cNvPicPr>
                   </pic:nvPicPr>
                   <pic:blipFill>
-                    <a:blip r:embed="rId21"/>
+                    <a:blip r:embed="rId37"/>
                     <a:srcRect/>
                     <a:stretch>
                       <a:fillRect/>
@@ -1663,18 +2720,31 @@
         <w:ind w:left="748"/>
       </w:pPr>
       <w:r>
+        <w:tab/>
+        <w:t>The various other forms are supporting forms, and will be interacted with through the main form, these forms also have their own</w:t>
+      </w:r>
+      <w:r>
+        <w:t xml:space="preserve"> Controller.java class, but will</w:t>
+      </w:r>
+      <w:r>
+        <w:t xml:space="preserve"> interact </w:t>
+      </w:r>
+      <w:r>
         <w:lastRenderedPageBreak/>
-        <w:tab/>
-        <w:t>The various other forms are supporting forms, and will be interacted with through the main form, these forms also have their own Controller.java class, but with interact with the MainController.java class in order to perform operations through the static dao.</w:t>
-      </w:r>
-      <w:r>
-        <w:t xml:space="preserve"> (Other forms depicted below)</w:t>
-      </w:r>
-    </w:p>
-    <w:p>
-      <w:pPr>
-        <w:ind w:left="748"/>
-      </w:pPr>
+        <w:t>with the MainController.java class in order to perform operations through the</w:t>
+      </w:r>
+      <w:r>
+        <w:t xml:space="preserve"> single</w:t>
+      </w:r>
+      <w:r>
+        <w:t xml:space="preserve"> static dao.</w:t>
+      </w:r>
+      <w:r>
+        <w:t xml:space="preserve"> </w:t>
+      </w:r>
+      <w:r>
+        <w:t>(Below is a depiction of the various other forms)</w:t>
+      </w:r>
     </w:p>
     <w:p>
       <w:pPr>
@@ -1688,7 +2758,7 @@
           <wp:inline distT="0" distB="0" distL="0" distR="0">
             <wp:extent cx="5943600" cy="3067137"/>
             <wp:effectExtent l="19050" t="0" r="0" b="0"/>
-            <wp:docPr id="34" name="Picture 34" descr="https://i.gyazo.com/7d947c66bebfcc44390d7507ce54f294.png"/>
+            <wp:docPr id="51" name="Picture 51" descr="https://i.gyazo.com/7d947c66bebfcc44390d7507ce54f294.png"/>
             <wp:cNvGraphicFramePr>
               <a:graphicFrameLocks xmlns:a="http://schemas.openxmlformats.org/drawingml/2006/main" noChangeAspect="1"/>
             </wp:cNvGraphicFramePr>
@@ -1696,13 +2766,13 @@
               <a:graphicData uri="http://schemas.openxmlformats.org/drawingml/2006/picture">
                 <pic:pic xmlns:pic="http://schemas.openxmlformats.org/drawingml/2006/picture">
                   <pic:nvPicPr>
-                    <pic:cNvPr id="0" name="Picture 34" descr="https://i.gyazo.com/7d947c66bebfcc44390d7507ce54f294.png"/>
+                    <pic:cNvPr id="0" name="Picture 51" descr="https://i.gyazo.com/7d947c66bebfcc44390d7507ce54f294.png"/>
                     <pic:cNvPicPr>
                       <a:picLocks noChangeAspect="1" noChangeArrowheads="1"/>
                     </pic:cNvPicPr>
                   </pic:nvPicPr>
                   <pic:blipFill>
-                    <a:blip r:embed="rId22"/>
+                    <a:blip r:embed="rId38"/>
                     <a:srcRect/>
                     <a:stretch>
                       <a:fillRect/>
@@ -1743,7 +2813,7 @@
           <wp:inline distT="0" distB="0" distL="0" distR="0">
             <wp:extent cx="4733925" cy="3514725"/>
             <wp:effectExtent l="19050" t="0" r="9525" b="0"/>
-            <wp:docPr id="37" name="Picture 37" descr="https://i.gyazo.com/bc23ff5b07e6818c24433fa9e9cb0d2c.png"/>
+            <wp:docPr id="54" name="Picture 54" descr="https://i.gyazo.com/bc23ff5b07e6818c24433fa9e9cb0d2c.png"/>
             <wp:cNvGraphicFramePr>
               <a:graphicFrameLocks xmlns:a="http://schemas.openxmlformats.org/drawingml/2006/main" noChangeAspect="1"/>
             </wp:cNvGraphicFramePr>
@@ -1751,13 +2821,13 @@
               <a:graphicData uri="http://schemas.openxmlformats.org/drawingml/2006/picture">
                 <pic:pic xmlns:pic="http://schemas.openxmlformats.org/drawingml/2006/picture">
                   <pic:nvPicPr>
-                    <pic:cNvPr id="0" name="Picture 37" descr="https://i.gyazo.com/bc23ff5b07e6818c24433fa9e9cb0d2c.png"/>
+                    <pic:cNvPr id="0" name="Picture 54" descr="https://i.gyazo.com/bc23ff5b07e6818c24433fa9e9cb0d2c.png"/>
                     <pic:cNvPicPr>
                       <a:picLocks noChangeAspect="1" noChangeArrowheads="1"/>
                     </pic:cNvPicPr>
                   </pic:nvPicPr>
                   <pic:blipFill>
-                    <a:blip r:embed="rId23"/>
+                    <a:blip r:embed="rId39"/>
                     <a:srcRect/>
                     <a:stretch>
                       <a:fillRect/>
@@ -1820,11 +2890,7 @@
         <w:t>passing Item/Printer CSV’s through the dao</w:t>
       </w:r>
       <w:r>
-        <w:t xml:space="preserve">. This and </w:t>
-      </w:r>
-      <w:r>
-        <w:lastRenderedPageBreak/>
-        <w:t>the aforementioned information about the GUI side of the application is to help the maintenance person understand the relationships involved so that he/she can be careful about changing the code and knowing where to be careful.</w:t>
+        <w:t>. This and the aforementioned information about the GUI side of the application is to help the maintenance person understand the relationships involved so that he/she can be careful about changing the code and knowing where to be careful.</w:t>
       </w:r>
       <w:r>
         <w:t xml:space="preserve"> </w:t>
@@ -1952,7 +3018,13 @@
         <w:t>ass is that there is</w:t>
       </w:r>
       <w:r>
-        <w:t xml:space="preserve"> design pattern that allows for only one instance of the class that will act as the bridge between all components. </w:t>
+        <w:t xml:space="preserve"> design </w:t>
+      </w:r>
+      <w:r>
+        <w:t>decision</w:t>
+      </w:r>
+      <w:r>
+        <w:t xml:space="preserve"> that allows for only one instance of the class that will act as the bridge between all components. </w:t>
       </w:r>
       <w:r>
         <w:t xml:space="preserve">This will ensure that the </w:t>
@@ -2174,7 +3246,7 @@
     </w:p>
     <w:p/>
     <w:sectPr>
-      <w:footerReference w:type="default" r:id="rId24"/>
+      <w:footerReference w:type="default" r:id="rId40"/>
       <w:pgSz w:w="12240" w:h="15840"/>
       <w:pgMar w:top="1440" w:right="1440" w:bottom="1440" w:left="1440" w:header="720" w:footer="720" w:gutter="0"/>
       <w:cols w:space="720"/>
@@ -2254,7 +3326,7 @@
                 <w:b/>
                 <w:noProof/>
               </w:rPr>
-              <w:t>13</w:t>
+              <w:t>23</w:t>
             </w:r>
             <w:r>
               <w:rPr>
@@ -2288,7 +3360,7 @@
                 <w:b/>
                 <w:noProof/>
               </w:rPr>
-              <w:t>16</w:t>
+              <w:t>24</w:t>
             </w:r>
             <w:r>
               <w:rPr>
@@ -2500,6 +3572,7 @@
   <w:style w:type="character" w:default="1" w:styleId="DefaultParagraphFont">
     <w:name w:val="Default Paragraph Font"/>
     <w:uiPriority w:val="1"/>
+    <w:semiHidden/>
     <w:unhideWhenUsed/>
   </w:style>
   <w:style w:type="table" w:default="1" w:styleId="TableNormal">
@@ -2638,293 +3711,6 @@
     <w:rsid w:val="00E1098C"/>
   </w:style>
 </w:styles>
-</file>
-
-<file path=word/glossary/document.xml><?xml version="1.0" encoding="utf-8"?>
-<w:glossaryDocument xmlns:ve="http://schemas.openxmlformats.org/markup-compatibility/2006" xmlns:o="urn:schemas-microsoft-com:office:office" xmlns:r="http://schemas.openxmlformats.org/officeDocument/2006/relationships" xmlns:m="http://schemas.openxmlformats.org/officeDocument/2006/math" xmlns:v="urn:schemas-microsoft-com:vml" xmlns:wp="http://schemas.openxmlformats.org/drawingml/2006/wordprocessingDrawing" xmlns:w10="urn:schemas-microsoft-com:office:word" xmlns:w="http://schemas.openxmlformats.org/wordprocessingml/2006/main" xmlns:wne="http://schemas.microsoft.com/office/word/2006/wordml">
-  <w:docParts/>
-</w:glossaryDocument>
-</file>
-
-<file path=word/glossary/fontTable.xml><?xml version="1.0" encoding="utf-8"?>
-<w:fonts xmlns:r="http://schemas.openxmlformats.org/officeDocument/2006/relationships" xmlns:w="http://schemas.openxmlformats.org/wordprocessingml/2006/main">
-  <w:font w:name="Calibri">
-    <w:panose1 w:val="020F0502020204030204"/>
-    <w:charset w:val="00"/>
-    <w:family w:val="swiss"/>
-    <w:pitch w:val="variable"/>
-    <w:sig w:usb0="E0002AFF" w:usb1="C000247B" w:usb2="00000009" w:usb3="00000000" w:csb0="000001FF" w:csb1="00000000"/>
-  </w:font>
-  <w:font w:name="Times New Roman">
-    <w:panose1 w:val="02020603050405020304"/>
-    <w:charset w:val="00"/>
-    <w:family w:val="roman"/>
-    <w:pitch w:val="variable"/>
-    <w:sig w:usb0="E0002EFF" w:usb1="C000785B" w:usb2="00000009" w:usb3="00000000" w:csb0="000001FF" w:csb1="00000000"/>
-  </w:font>
-  <w:font w:name="Tahoma">
-    <w:panose1 w:val="020B0604030504040204"/>
-    <w:charset w:val="00"/>
-    <w:family w:val="swiss"/>
-    <w:pitch w:val="variable"/>
-    <w:sig w:usb0="E1002EFF" w:usb1="C000605B" w:usb2="00000029" w:usb3="00000000" w:csb0="000101FF" w:csb1="00000000"/>
-  </w:font>
-  <w:font w:name="Segoe UI">
-    <w:panose1 w:val="020B0502040204020203"/>
-    <w:charset w:val="00"/>
-    <w:family w:val="swiss"/>
-    <w:pitch w:val="variable"/>
-    <w:sig w:usb0="E4002EFF" w:usb1="C000E47F" w:usb2="00000009" w:usb3="00000000" w:csb0="000001FF" w:csb1="00000000"/>
-  </w:font>
-  <w:font w:name="Calibri Light">
-    <w:panose1 w:val="020F0302020204030204"/>
-    <w:charset w:val="00"/>
-    <w:family w:val="swiss"/>
-    <w:pitch w:val="variable"/>
-    <w:sig w:usb0="E0002AFF" w:usb1="C000247B" w:usb2="00000009" w:usb3="00000000" w:csb0="000001FF" w:csb1="00000000"/>
-  </w:font>
-  <w:font w:name="Cambria">
-    <w:panose1 w:val="02040503050406030204"/>
-    <w:charset w:val="00"/>
-    <w:family w:val="roman"/>
-    <w:pitch w:val="variable"/>
-    <w:sig w:usb0="E00006FF" w:usb1="420024FF" w:usb2="02000000" w:usb3="00000000" w:csb0="0000019F" w:csb1="00000000"/>
-  </w:font>
-</w:fonts>
-</file>
-
-<file path=word/glossary/settings.xml><?xml version="1.0" encoding="utf-8"?>
-<w:settings xmlns:o="urn:schemas-microsoft-com:office:office" xmlns:r="http://schemas.openxmlformats.org/officeDocument/2006/relationships" xmlns:m="http://schemas.openxmlformats.org/officeDocument/2006/math" xmlns:v="urn:schemas-microsoft-com:vml" xmlns:w10="urn:schemas-microsoft-com:office:word" xmlns:w="http://schemas.openxmlformats.org/wordprocessingml/2006/main" xmlns:sl="http://schemas.openxmlformats.org/schemaLibrary/2006/main">
-  <w:view w:val="normal"/>
-  <w:defaultTabStop w:val="720"/>
-  <w:characterSpacingControl w:val="doNotCompress"/>
-  <w:compat>
-    <w:useFELayout/>
-  </w:compat>
-  <w:rsids>
-    <w:rsidRoot w:val="003C19CB"/>
-    <w:rsid w:val="003C19CB"/>
-    <w:rsid w:val="006921A3"/>
-  </w:rsids>
-  <m:mathPr>
-    <m:mathFont m:val="Cambria Math"/>
-    <m:brkBin m:val="before"/>
-    <m:brkBinSub m:val="--"/>
-    <m:smallFrac m:val="off"/>
-    <m:dispDef/>
-    <m:lMargin m:val="0"/>
-    <m:rMargin m:val="0"/>
-    <m:defJc m:val="centerGroup"/>
-    <m:wrapIndent m:val="1440"/>
-    <m:intLim m:val="subSup"/>
-    <m:naryLim m:val="undOvr"/>
-  </m:mathPr>
-  <w:themeFontLang w:val="en-US"/>
-  <w:clrSchemeMapping w:bg1="light1" w:t1="dark1" w:bg2="light2" w:t2="dark2" w:accent1="accent1" w:accent2="accent2" w:accent3="accent3" w:accent4="accent4" w:accent5="accent5" w:accent6="accent6" w:hyperlink="hyperlink" w:followedHyperlink="followedHyperlink"/>
-  <w:decimalSymbol w:val="."/>
-  <w:listSeparator w:val=","/>
-</w:settings>
-</file>
-
-<file path=word/glossary/styles.xml><?xml version="1.0" encoding="utf-8"?>
-<w:styles xmlns:r="http://schemas.openxmlformats.org/officeDocument/2006/relationships" xmlns:w="http://schemas.openxmlformats.org/wordprocessingml/2006/main">
-  <w:docDefaults>
-    <w:rPrDefault>
-      <w:rPr>
-        <w:rFonts w:asciiTheme="minorHAnsi" w:eastAsiaTheme="minorEastAsia" w:hAnsiTheme="minorHAnsi" w:cstheme="minorBidi"/>
-        <w:sz w:val="22"/>
-        <w:szCs w:val="22"/>
-        <w:lang w:val="en-US" w:eastAsia="en-US" w:bidi="ar-SA"/>
-      </w:rPr>
-    </w:rPrDefault>
-    <w:pPrDefault>
-      <w:pPr>
-        <w:spacing w:after="200" w:line="276" w:lineRule="auto"/>
-      </w:pPr>
-    </w:pPrDefault>
-  </w:docDefaults>
-  <w:latentStyles w:defLockedState="0" w:defUIPriority="99" w:defSemiHidden="1" w:defUnhideWhenUsed="1" w:defQFormat="0" w:count="267">
-    <w:lsdException w:name="Normal" w:semiHidden="0" w:uiPriority="0" w:unhideWhenUsed="0" w:qFormat="1"/>
-    <w:lsdException w:name="heading 1" w:semiHidden="0" w:uiPriority="9" w:unhideWhenUsed="0" w:qFormat="1"/>
-    <w:lsdException w:name="heading 2" w:uiPriority="9" w:qFormat="1"/>
-    <w:lsdException w:name="heading 3" w:uiPriority="9" w:qFormat="1"/>
-    <w:lsdException w:name="heading 4" w:uiPriority="9" w:qFormat="1"/>
-    <w:lsdException w:name="heading 5" w:uiPriority="9" w:qFormat="1"/>
-    <w:lsdException w:name="heading 6" w:uiPriority="9" w:qFormat="1"/>
-    <w:lsdException w:name="heading 7" w:uiPriority="9" w:qFormat="1"/>
-    <w:lsdException w:name="heading 8" w:uiPriority="9" w:qFormat="1"/>
-    <w:lsdException w:name="heading 9" w:uiPriority="9" w:qFormat="1"/>
-    <w:lsdException w:name="toc 1" w:uiPriority="39"/>
-    <w:lsdException w:name="toc 2" w:uiPriority="39"/>
-    <w:lsdException w:name="toc 3" w:uiPriority="39"/>
-    <w:lsdException w:name="toc 4" w:uiPriority="39"/>
-    <w:lsdException w:name="toc 5" w:uiPriority="39"/>
-    <w:lsdException w:name="toc 6" w:uiPriority="39"/>
-    <w:lsdException w:name="toc 7" w:uiPriority="39"/>
-    <w:lsdException w:name="toc 8" w:uiPriority="39"/>
-    <w:lsdException w:name="toc 9" w:uiPriority="39"/>
-    <w:lsdException w:name="caption" w:uiPriority="35" w:qFormat="1"/>
-    <w:lsdException w:name="Title" w:semiHidden="0" w:uiPriority="10" w:unhideWhenUsed="0" w:qFormat="1"/>
-    <w:lsdException w:name="Default Paragraph Font" w:uiPriority="1"/>
-    <w:lsdException w:name="Subtitle" w:semiHidden="0" w:uiPriority="11" w:unhideWhenUsed="0" w:qFormat="1"/>
-    <w:lsdException w:name="Strong" w:semiHidden="0" w:uiPriority="22" w:unhideWhenUsed="0" w:qFormat="1"/>
-    <w:lsdException w:name="Emphasis" w:semiHidden="0" w:uiPriority="20" w:unhideWhenUsed="0" w:qFormat="1"/>
-    <w:lsdException w:name="Table Grid" w:semiHidden="0" w:uiPriority="59" w:unhideWhenUsed="0"/>
-    <w:lsdException w:name="Placeholder Text" w:unhideWhenUsed="0"/>
-    <w:lsdException w:name="No Spacing" w:semiHidden="0" w:uiPriority="1" w:unhideWhenUsed="0" w:qFormat="1"/>
-    <w:lsdException w:name="Light Shading" w:semiHidden="0" w:uiPriority="60" w:unhideWhenUsed="0"/>
-    <w:lsdException w:name="Light List" w:semiHidden="0" w:uiPriority="61" w:unhideWhenUsed="0"/>
-    <w:lsdException w:name="Light Grid" w:semiHidden="0" w:uiPriority="62" w:unhideWhenUsed="0"/>
-    <w:lsdException w:name="Medium Shading 1" w:semiHidden="0" w:uiPriority="63" w:unhideWhenUsed="0"/>
-    <w:lsdException w:name="Medium Shading 2" w:semiHidden="0" w:uiPriority="64" w:unhideWhenUsed="0"/>
-    <w:lsdException w:name="Medium List 1" w:semiHidden="0" w:uiPriority="65" w:unhideWhenUsed="0"/>
-    <w:lsdException w:name="Medium List 2" w:semiHidden="0" w:uiPriority="66" w:unhideWhenUsed="0"/>
-    <w:lsdException w:name="Medium Grid 1" w:semiHidden="0" w:uiPriority="67" w:unhideWhenUsed="0"/>
-    <w:lsdException w:name="Medium Grid 2" w:semiHidden="0" w:uiPriority="68" w:unhideWhenUsed="0"/>
-    <w:lsdException w:name="Medium Grid 3" w:semiHidden="0" w:uiPriority="69" w:unhideWhenUsed="0"/>
-    <w:lsdException w:name="Dark List" w:semiHidden="0" w:uiPriority="70" w:unhideWhenUsed="0"/>
-    <w:lsdException w:name="Colorful Shading" w:semiHidden="0" w:uiPriority="71" w:unhideWhenUsed="0"/>
-    <w:lsdException w:name="Colorful List" w:semiHidden="0" w:uiPriority="72" w:unhideWhenUsed="0"/>
-    <w:lsdException w:name="Colorful Grid" w:semiHidden="0" w:uiPriority="73" w:unhideWhenUsed="0"/>
-    <w:lsdException w:name="Light Shading Accent 1" w:semiHidden="0" w:uiPriority="60" w:unhideWhenUsed="0"/>
-    <w:lsdException w:name="Light List Accent 1" w:semiHidden="0" w:uiPriority="61" w:unhideWhenUsed="0"/>
-    <w:lsdException w:name="Light Grid Accent 1" w:semiHidden="0" w:uiPriority="62" w:unhideWhenUsed="0"/>
-    <w:lsdException w:name="Medium Shading 1 Accent 1" w:semiHidden="0" w:uiPriority="63" w:unhideWhenUsed="0"/>
-    <w:lsdException w:name="Medium Shading 2 Accent 1" w:semiHidden="0" w:uiPriority="64" w:unhideWhenUsed="0"/>
-    <w:lsdException w:name="Medium List 1 Accent 1" w:semiHidden="0" w:uiPriority="65" w:unhideWhenUsed="0"/>
-    <w:lsdException w:name="Revision" w:unhideWhenUsed="0"/>
-    <w:lsdException w:name="List Paragraph" w:semiHidden="0" w:uiPriority="34" w:unhideWhenUsed="0" w:qFormat="1"/>
-    <w:lsdException w:name="Quote" w:semiHidden="0" w:uiPriority="29" w:unhideWhenUsed="0" w:qFormat="1"/>
-    <w:lsdException w:name="Intense Quote" w:semiHidden="0" w:uiPriority="30" w:unhideWhenUsed="0" w:qFormat="1"/>
-    <w:lsdException w:name="Medium List 2 Accent 1" w:semiHidden="0" w:uiPriority="66" w:unhideWhenUsed="0"/>
-    <w:lsdException w:name="Medium Grid 1 Accent 1" w:semiHidden="0" w:uiPriority="67" w:unhideWhenUsed="0"/>
-    <w:lsdException w:name="Medium Grid 2 Accent 1" w:semiHidden="0" w:uiPriority="68" w:unhideWhenUsed="0"/>
-    <w:lsdException w:name="Medium Grid 3 Accent 1" w:semiHidden="0" w:uiPriority="69" w:unhideWhenUsed="0"/>
-    <w:lsdException w:name="Dark List Accent 1" w:semiHidden="0" w:uiPriority="70" w:unhideWhenUsed="0"/>
-    <w:lsdException w:name="Colorful Shading Accent 1" w:semiHidden="0" w:uiPriority="71" w:unhideWhenUsed="0"/>
-    <w:lsdException w:name="Colorful List Accent 1" w:semiHidden="0" w:uiPriority="72" w:unhideWhenUsed="0"/>
-    <w:lsdException w:name="Colorful Grid Accent 1" w:semiHidden="0" w:uiPriority="73" w:unhideWhenUsed="0"/>
-    <w:lsdException w:name="Light Shading Accent 2" w:semiHidden="0" w:uiPriority="60" w:unhideWhenUsed="0"/>
-    <w:lsdException w:name="Light List Accent 2" w:semiHidden="0" w:uiPriority="61" w:unhideWhenUsed="0"/>
-    <w:lsdException w:name="Light Grid Accent 2" w:semiHidden="0" w:uiPriority="62" w:unhideWhenUsed="0"/>
-    <w:lsdException w:name="Medium Shading 1 Accent 2" w:semiHidden="0" w:uiPriority="63" w:unhideWhenUsed="0"/>
-    <w:lsdException w:name="Medium Shading 2 Accent 2" w:semiHidden="0" w:uiPriority="64" w:unhideWhenUsed="0"/>
-    <w:lsdException w:name="Medium List 1 Accent 2" w:semiHidden="0" w:uiPriority="65" w:unhideWhenUsed="0"/>
-    <w:lsdException w:name="Medium List 2 Accent 2" w:semiHidden="0" w:uiPriority="66" w:unhideWhenUsed="0"/>
-    <w:lsdException w:name="Medium Grid 1 Accent 2" w:semiHidden="0" w:uiPriority="67" w:unhideWhenUsed="0"/>
-    <w:lsdException w:name="Medium Grid 2 Accent 2" w:semiHidden="0" w:uiPriority="68" w:unhideWhenUsed="0"/>
-    <w:lsdException w:name="Medium Grid 3 Accent 2" w:semiHidden="0" w:uiPriority="69" w:unhideWhenUsed="0"/>
-    <w:lsdException w:name="Dark List Accent 2" w:semiHidden="0" w:uiPriority="70" w:unhideWhenUsed="0"/>
-    <w:lsdException w:name="Colorful Shading Accent 2" w:semiHidden="0" w:uiPriority="71" w:unhideWhenUsed="0"/>
-    <w:lsdException w:name="Colorful List Accent 2" w:semiHidden="0" w:uiPriority="72" w:unhideWhenUsed="0"/>
-    <w:lsdException w:name="Colorful Grid Accent 2" w:semiHidden="0" w:uiPriority="73" w:unhideWhenUsed="0"/>
-    <w:lsdException w:name="Light Shading Accent 3" w:semiHidden="0" w:uiPriority="60" w:unhideWhenUsed="0"/>
-    <w:lsdException w:name="Light List Accent 3" w:semiHidden="0" w:uiPriority="61" w:unhideWhenUsed="0"/>
-    <w:lsdException w:name="Light Grid Accent 3" w:semiHidden="0" w:uiPriority="62" w:unhideWhenUsed="0"/>
-    <w:lsdException w:name="Medium Shading 1 Accent 3" w:semiHidden="0" w:uiPriority="63" w:unhideWhenUsed="0"/>
-    <w:lsdException w:name="Medium Shading 2 Accent 3" w:semiHidden="0" w:uiPriority="64" w:unhideWhenUsed="0"/>
-    <w:lsdException w:name="Medium List 1 Accent 3" w:semiHidden="0" w:uiPriority="65" w:unhideWhenUsed="0"/>
-    <w:lsdException w:name="Medium List 2 Accent 3" w:semiHidden="0" w:uiPriority="66" w:unhideWhenUsed="0"/>
-    <w:lsdException w:name="Medium Grid 1 Accent 3" w:semiHidden="0" w:uiPriority="67" w:unhideWhenUsed="0"/>
-    <w:lsdException w:name="Medium Grid 2 Accent 3" w:semiHidden="0" w:uiPriority="68" w:unhideWhenUsed="0"/>
-    <w:lsdException w:name="Medium Grid 3 Accent 3" w:semiHidden="0" w:uiPriority="69" w:unhideWhenUsed="0"/>
-    <w:lsdException w:name="Dark List Accent 3" w:semiHidden="0" w:uiPriority="70" w:unhideWhenUsed="0"/>
-    <w:lsdException w:name="Colorful Shading Accent 3" w:semiHidden="0" w:uiPriority="71" w:unhideWhenUsed="0"/>
-    <w:lsdException w:name="Colorful List Accent 3" w:semiHidden="0" w:uiPriority="72" w:unhideWhenUsed="0"/>
-    <w:lsdException w:name="Colorful Grid Accent 3" w:semiHidden="0" w:uiPriority="73" w:unhideWhenUsed="0"/>
-    <w:lsdException w:name="Light Shading Accent 4" w:semiHidden="0" w:uiPriority="60" w:unhideWhenUsed="0"/>
-    <w:lsdException w:name="Light List Accent 4" w:semiHidden="0" w:uiPriority="61" w:unhideWhenUsed="0"/>
-    <w:lsdException w:name="Light Grid Accent 4" w:semiHidden="0" w:uiPriority="62" w:unhideWhenUsed="0"/>
-    <w:lsdException w:name="Medium Shading 1 Accent 4" w:semiHidden="0" w:uiPriority="63" w:unhideWhenUsed="0"/>
-    <w:lsdException w:name="Medium Shading 2 Accent 4" w:semiHidden="0" w:uiPriority="64" w:unhideWhenUsed="0"/>
-    <w:lsdException w:name="Medium List 1 Accent 4" w:semiHidden="0" w:uiPriority="65" w:unhideWhenUsed="0"/>
-    <w:lsdException w:name="Medium List 2 Accent 4" w:semiHidden="0" w:uiPriority="66" w:unhideWhenUsed="0"/>
-    <w:lsdException w:name="Medium Grid 1 Accent 4" w:semiHidden="0" w:uiPriority="67" w:unhideWhenUsed="0"/>
-    <w:lsdException w:name="Medium Grid 2 Accent 4" w:semiHidden="0" w:uiPriority="68" w:unhideWhenUsed="0"/>
-    <w:lsdException w:name="Medium Grid 3 Accent 4" w:semiHidden="0" w:uiPriority="69" w:unhideWhenUsed="0"/>
-    <w:lsdException w:name="Dark List Accent 4" w:semiHidden="0" w:uiPriority="70" w:unhideWhenUsed="0"/>
-    <w:lsdException w:name="Colorful Shading Accent 4" w:semiHidden="0" w:uiPriority="71" w:unhideWhenUsed="0"/>
-    <w:lsdException w:name="Colorful List Accent 4" w:semiHidden="0" w:uiPriority="72" w:unhideWhenUsed="0"/>
-    <w:lsdException w:name="Colorful Grid Accent 4" w:semiHidden="0" w:uiPriority="73" w:unhideWhenUsed="0"/>
-    <w:lsdException w:name="Light Shading Accent 5" w:semiHidden="0" w:uiPriority="60" w:unhideWhenUsed="0"/>
-    <w:lsdException w:name="Light List Accent 5" w:semiHidden="0" w:uiPriority="61" w:unhideWhenUsed="0"/>
-    <w:lsdException w:name="Light Grid Accent 5" w:semiHidden="0" w:uiPriority="62" w:unhideWhenUsed="0"/>
-    <w:lsdException w:name="Medium Shading 1 Accent 5" w:semiHidden="0" w:uiPriority="63" w:unhideWhenUsed="0"/>
-    <w:lsdException w:name="Medium Shading 2 Accent 5" w:semiHidden="0" w:uiPriority="64" w:unhideWhenUsed="0"/>
-    <w:lsdException w:name="Medium List 1 Accent 5" w:semiHidden="0" w:uiPriority="65" w:unhideWhenUsed="0"/>
-    <w:lsdException w:name="Medium List 2 Accent 5" w:semiHidden="0" w:uiPriority="66" w:unhideWhenUsed="0"/>
-    <w:lsdException w:name="Medium Grid 1 Accent 5" w:semiHidden="0" w:uiPriority="67" w:unhideWhenUsed="0"/>
-    <w:lsdException w:name="Medium Grid 2 Accent 5" w:semiHidden="0" w:uiPriority="68" w:unhideWhenUsed="0"/>
-    <w:lsdException w:name="Medium Grid 3 Accent 5" w:semiHidden="0" w:uiPriority="69" w:unhideWhenUsed="0"/>
-    <w:lsdException w:name="Dark List Accent 5" w:semiHidden="0" w:uiPriority="70" w:unhideWhenUsed="0"/>
-    <w:lsdException w:name="Colorful Shading Accent 5" w:semiHidden="0" w:uiPriority="71" w:unhideWhenUsed="0"/>
-    <w:lsdException w:name="Colorful List Accent 5" w:semiHidden="0" w:uiPriority="72" w:unhideWhenUsed="0"/>
-    <w:lsdException w:name="Colorful Grid Accent 5" w:semiHidden="0" w:uiPriority="73" w:unhideWhenUsed="0"/>
-    <w:lsdException w:name="Light Shading Accent 6" w:semiHidden="0" w:uiPriority="60" w:unhideWhenUsed="0"/>
-    <w:lsdException w:name="Light List Accent 6" w:semiHidden="0" w:uiPriority="61" w:unhideWhenUsed="0"/>
-    <w:lsdException w:name="Light Grid Accent 6" w:semiHidden="0" w:uiPriority="62" w:unhideWhenUsed="0"/>
-    <w:lsdException w:name="Medium Shading 1 Accent 6" w:semiHidden="0" w:uiPriority="63" w:unhideWhenUsed="0"/>
-    <w:lsdException w:name="Medium Shading 2 Accent 6" w:semiHidden="0" w:uiPriority="64" w:unhideWhenUsed="0"/>
-    <w:lsdException w:name="Medium List 1 Accent 6" w:semiHidden="0" w:uiPriority="65" w:unhideWhenUsed="0"/>
-    <w:lsdException w:name="Medium List 2 Accent 6" w:semiHidden="0" w:uiPriority="66" w:unhideWhenUsed="0"/>
-    <w:lsdException w:name="Medium Grid 1 Accent 6" w:semiHidden="0" w:uiPriority="67" w:unhideWhenUsed="0"/>
-    <w:lsdException w:name="Medium Grid 2 Accent 6" w:semiHidden="0" w:uiPriority="68" w:unhideWhenUsed="0"/>
-    <w:lsdException w:name="Medium Grid 3 Accent 6" w:semiHidden="0" w:uiPriority="69" w:unhideWhenUsed="0"/>
-    <w:lsdException w:name="Dark List Accent 6" w:semiHidden="0" w:uiPriority="70" w:unhideWhenUsed="0"/>
-    <w:lsdException w:name="Colorful Shading Accent 6" w:semiHidden="0" w:uiPriority="71" w:unhideWhenUsed="0"/>
-    <w:lsdException w:name="Colorful List Accent 6" w:semiHidden="0" w:uiPriority="72" w:unhideWhenUsed="0"/>
-    <w:lsdException w:name="Colorful Grid Accent 6" w:semiHidden="0" w:uiPriority="73" w:unhideWhenUsed="0"/>
-    <w:lsdException w:name="Subtle Emphasis" w:semiHidden="0" w:uiPriority="19" w:unhideWhenUsed="0" w:qFormat="1"/>
-    <w:lsdException w:name="Intense Emphasis" w:semiHidden="0" w:uiPriority="21" w:unhideWhenUsed="0" w:qFormat="1"/>
-    <w:lsdException w:name="Subtle Reference" w:semiHidden="0" w:uiPriority="31" w:unhideWhenUsed="0" w:qFormat="1"/>
-    <w:lsdException w:name="Intense Reference" w:semiHidden="0" w:uiPriority="32" w:unhideWhenUsed="0" w:qFormat="1"/>
-    <w:lsdException w:name="Book Title" w:semiHidden="0" w:uiPriority="33" w:unhideWhenUsed="0" w:qFormat="1"/>
-    <w:lsdException w:name="Bibliography" w:uiPriority="37"/>
-    <w:lsdException w:name="TOC Heading" w:uiPriority="39" w:qFormat="1"/>
-  </w:latentStyles>
-  <w:style w:type="paragraph" w:default="1" w:styleId="Normal">
-    <w:name w:val="Normal"/>
-    <w:qFormat/>
-  </w:style>
-  <w:style w:type="character" w:default="1" w:styleId="DefaultParagraphFont">
-    <w:name w:val="Default Paragraph Font"/>
-    <w:uiPriority w:val="1"/>
-    <w:semiHidden/>
-    <w:unhideWhenUsed/>
-  </w:style>
-  <w:style w:type="table" w:default="1" w:styleId="TableNormal">
-    <w:name w:val="Normal Table"/>
-    <w:uiPriority w:val="99"/>
-    <w:semiHidden/>
-    <w:unhideWhenUsed/>
-    <w:qFormat/>
-    <w:tblPr>
-      <w:tblInd w:w="0" w:type="dxa"/>
-      <w:tblCellMar>
-        <w:top w:w="0" w:type="dxa"/>
-        <w:left w:w="108" w:type="dxa"/>
-        <w:bottom w:w="0" w:type="dxa"/>
-        <w:right w:w="108" w:type="dxa"/>
-      </w:tblCellMar>
-    </w:tblPr>
-  </w:style>
-  <w:style w:type="numbering" w:default="1" w:styleId="NoList">
-    <w:name w:val="No List"/>
-    <w:uiPriority w:val="99"/>
-    <w:semiHidden/>
-    <w:unhideWhenUsed/>
-  </w:style>
-  <w:style w:type="paragraph" w:customStyle="1" w:styleId="74206DB7EA7442DEA596B39AD4F37753">
-    <w:name w:val="74206DB7EA7442DEA596B39AD4F37753"/>
-    <w:rsid w:val="003C19CB"/>
-  </w:style>
-</w:styles>
-</file>
-
-<file path=word/glossary/webSettings.xml><?xml version="1.0" encoding="utf-8"?>
-<w:webSettings xmlns:r="http://schemas.openxmlformats.org/officeDocument/2006/relationships" xmlns:w="http://schemas.openxmlformats.org/wordprocessingml/2006/main">
-  <w:optimizeForBrowser/>
-</w:webSettings>
 </file>
 
 <file path=word/theme/theme1.xml><?xml version="1.0" encoding="utf-8"?>
@@ -3182,7 +3968,7 @@
   <a:extraClrSchemeLst/>
   <a:extLst>
     <a:ext uri="{05A4C25C-085E-4340-85A3-A5531E510DB2}">
-      <thm15:themeFamily xmlns:thm15="http://schemas.microsoft.com/office/thememl/2012/main" xmlns="" name="Office Theme" id="{62F939B6-93AF-4DB8-9C6B-D6C7DFDC589F}" vid="{4A3C46E8-61CC-4603-A589-7422A47A8E4A}"/>
+      <thm15:themeFamily xmlns="" xmlns:thm15="http://schemas.microsoft.com/office/thememl/2012/main" name="Office Theme" id="{62F939B6-93AF-4DB8-9C6B-D6C7DFDC589F}" vid="{4A3C46E8-61CC-4603-A589-7422A47A8E4A}"/>
     </a:ext>
   </a:extLst>
 </a:theme>

</xml_diff>